<commit_message>
Canvas limits can be seen now
</commit_message>
<xml_diff>
--- a/Animation Canvas.docx
+++ b/Animation Canvas.docx
@@ -850,6 +850,40 @@
           <w:lang w:val="en-US"/>
         </w:rPr>
       </w:pPr>
+      <w:r>
+        <w:rPr>
+          <w:rFonts w:ascii="Arial" w:hAnsi="Arial" w:cs="Arial"/>
+          <w:sz w:val="28"/>
+          <w:lang w:val="en-US"/>
+        </w:rPr>
+        <w:t>-</w:t>
+      </w:r>
+      <w:r>
+        <w:rPr>
+          <w:rFonts w:ascii="Arial" w:hAnsi="Arial" w:cs="Arial"/>
+          <w:b/>
+          <w:sz w:val="28"/>
+          <w:lang w:val="en-US"/>
+        </w:rPr>
+        <w:t xml:space="preserve">colours.js: </w:t>
+      </w:r>
+      <w:r>
+        <w:rPr>
+          <w:rFonts w:ascii="Arial" w:hAnsi="Arial" w:cs="Arial"/>
+          <w:sz w:val="28"/>
+          <w:lang w:val="en-US"/>
+        </w:rPr>
+        <w:t>Includes hexcolour codes and a function returning a color object containing its RGB components.</w:t>
+      </w:r>
+    </w:p>
+    <w:p>
+      <w:pPr>
+        <w:rPr>
+          <w:rFonts w:ascii="Arial" w:hAnsi="Arial" w:cs="Arial"/>
+          <w:sz w:val="28"/>
+          <w:lang w:val="en-US"/>
+        </w:rPr>
+      </w:pPr>
     </w:p>
     <w:p>
       <w:pPr>
@@ -966,6 +1000,14 @@
         </w:rPr>
         <w:t>: Contains the list of the frames being included, functions and methods used by them.</w:t>
       </w:r>
+      <w:r>
+        <w:rPr>
+          <w:rFonts w:ascii="Arial" w:hAnsi="Arial" w:cs="Arial"/>
+          <w:sz w:val="28"/>
+          <w:lang w:val="en-US"/>
+        </w:rPr>
+        <w:t xml:space="preserve"> In summary, the animation data.</w:t>
+      </w:r>
     </w:p>
     <w:p>
       <w:pPr>
@@ -1007,6 +1049,7 @@
           <w:sz w:val="28"/>
           <w:lang w:val="en-US"/>
         </w:rPr>
+        <w:lastRenderedPageBreak/>
         <w:t>Use it to initialize properties for the canvas.</w:t>
       </w:r>
     </w:p>
@@ -1025,7 +1068,6 @@
           <w:sz w:val="28"/>
           <w:lang w:val="en-US"/>
         </w:rPr>
-        <w:lastRenderedPageBreak/>
         <w:t>-canvasData.js:</w:t>
       </w:r>
       <w:r>
@@ -1062,6 +1104,132 @@
         </w:rPr>
         <w:t>It also has the methods used by the tools.</w:t>
       </w:r>
+    </w:p>
+    <w:p>
+      <w:pPr>
+        <w:rPr>
+          <w:rFonts w:ascii="Arial" w:hAnsi="Arial" w:cs="Arial"/>
+          <w:b/>
+          <w:sz w:val="32"/>
+          <w:lang w:val="en-US"/>
+        </w:rPr>
+      </w:pPr>
+      <w:r>
+        <w:rPr>
+          <w:rFonts w:ascii="Arial" w:hAnsi="Arial" w:cs="Arial"/>
+          <w:b/>
+          <w:sz w:val="32"/>
+          <w:u w:val="single"/>
+          <w:lang w:val="en-US"/>
+        </w:rPr>
+        <w:t>src</w:t>
+      </w:r>
+      <w:r>
+        <w:rPr>
+          <w:rFonts w:ascii="Arial" w:hAnsi="Arial" w:cs="Arial"/>
+          <w:b/>
+          <w:sz w:val="32"/>
+          <w:lang w:val="en-US"/>
+        </w:rPr>
+        <w:t>/</w:t>
+      </w:r>
+      <w:r>
+        <w:rPr>
+          <w:rFonts w:ascii="Arial" w:hAnsi="Arial" w:cs="Arial"/>
+          <w:b/>
+          <w:i/>
+          <w:sz w:val="32"/>
+          <w:lang w:val="en-US"/>
+        </w:rPr>
+        <w:t>js</w:t>
+      </w:r>
+      <w:r>
+        <w:rPr>
+          <w:rFonts w:ascii="Arial" w:hAnsi="Arial" w:cs="Arial"/>
+          <w:b/>
+          <w:sz w:val="32"/>
+          <w:lang w:val="en-US"/>
+        </w:rPr>
+        <w:t>/elements</w:t>
+      </w:r>
+    </w:p>
+    <w:p>
+      <w:pPr>
+        <w:rPr>
+          <w:rFonts w:ascii="Arial" w:hAnsi="Arial" w:cs="Arial"/>
+          <w:sz w:val="32"/>
+          <w:lang w:val="en-US"/>
+        </w:rPr>
+      </w:pPr>
+      <w:r>
+        <w:rPr>
+          <w:rFonts w:ascii="Arial" w:hAnsi="Arial" w:cs="Arial"/>
+          <w:sz w:val="32"/>
+          <w:lang w:val="en-US"/>
+        </w:rPr>
+        <w:t>Contains functions and declarations related to elements seen, this includes the sidebar, buttons and menus.</w:t>
+      </w:r>
+    </w:p>
+    <w:p>
+      <w:pPr>
+        <w:rPr>
+          <w:rFonts w:ascii="Arial" w:hAnsi="Arial" w:cs="Arial"/>
+          <w:sz w:val="32"/>
+          <w:lang w:val="en-US"/>
+        </w:rPr>
+      </w:pPr>
+      <w:r>
+        <w:rPr>
+          <w:rFonts w:ascii="Arial" w:hAnsi="Arial" w:cs="Arial"/>
+          <w:b/>
+          <w:sz w:val="32"/>
+          <w:lang w:val="en-US"/>
+        </w:rPr>
+        <w:t xml:space="preserve">-buttons.js: </w:t>
+      </w:r>
+      <w:r>
+        <w:rPr>
+          <w:rFonts w:ascii="Arial" w:hAnsi="Arial" w:cs="Arial"/>
+          <w:sz w:val="32"/>
+          <w:lang w:val="en-US"/>
+        </w:rPr>
+        <w:t>Has the functions used by the buttons shown in the main screen.</w:t>
+      </w:r>
+    </w:p>
+    <w:p>
+      <w:pPr>
+        <w:rPr>
+          <w:rFonts w:ascii="Arial" w:hAnsi="Arial" w:cs="Arial"/>
+          <w:sz w:val="28"/>
+          <w:lang w:val="en-US"/>
+        </w:rPr>
+      </w:pPr>
+      <w:r>
+        <w:rPr>
+          <w:rFonts w:ascii="Arial" w:hAnsi="Arial" w:cs="Arial"/>
+          <w:b/>
+          <w:sz w:val="32"/>
+          <w:lang w:val="en-US"/>
+        </w:rPr>
+        <w:t xml:space="preserve">-settingsMenu: </w:t>
+      </w:r>
+      <w:r>
+        <w:rPr>
+          <w:rFonts w:ascii="Arial" w:hAnsi="Arial" w:cs="Arial"/>
+          <w:sz w:val="32"/>
+          <w:lang w:val="en-US"/>
+        </w:rPr>
+        <w:t>Includes the functions used by the Settings Menu.</w:t>
+      </w:r>
+    </w:p>
+    <w:p>
+      <w:pPr>
+        <w:rPr>
+          <w:rFonts w:ascii="Arial" w:hAnsi="Arial" w:cs="Arial"/>
+          <w:sz w:val="28"/>
+          <w:lang w:val="en-US"/>
+        </w:rPr>
+      </w:pPr>
     </w:p>
     <w:p>
       <w:pPr>
@@ -1194,8 +1362,38 @@
           <w:lang w:val="en-US"/>
         </w:rPr>
       </w:pPr>
+      <w:r>
+        <w:rPr>
+          <w:rFonts w:ascii="Arial" w:hAnsi="Arial" w:cs="Arial"/>
+          <w:b/>
+          <w:sz w:val="28"/>
+          <w:lang w:val="en-US"/>
+        </w:rPr>
+        <w:br w:type="page"/>
+      </w:r>
       <w:bookmarkStart w:id="0" w:name="_GoBack"/>
       <w:bookmarkEnd w:id="0"/>
+    </w:p>
+    <w:p>
+      <w:pPr>
+        <w:jc w:val="center"/>
+        <w:rPr>
+          <w:rFonts w:ascii="Arial" w:hAnsi="Arial" w:cs="Arial"/>
+          <w:b/>
+          <w:sz w:val="40"/>
+          <w:lang w:val="en-US"/>
+        </w:rPr>
+      </w:pPr>
+      <w:r>
+        <w:rPr>
+          <w:rFonts w:ascii="Arial" w:hAnsi="Arial" w:cs="Arial"/>
+          <w:b/>
+          <w:sz w:val="40"/>
+          <w:lang w:val="en-US"/>
+        </w:rPr>
+        <w:lastRenderedPageBreak/>
+        <w:t>Animation</w:t>
+      </w:r>
     </w:p>
     <w:sectPr>
       <w:pgSz w:w="12240" w:h="15840"/>

</xml_diff>

<commit_message>
Moved colour initializers where they belong
</commit_message>
<xml_diff>
--- a/Animation Canvas.docx
+++ b/Animation Canvas.docx
@@ -1331,48 +1331,309 @@
           <w:lang w:val="en-US"/>
         </w:rPr>
         <w:lastRenderedPageBreak/>
+        <w:t>my</w:t>
+      </w:r>
+      <w:r>
+        <w:rPr>
+          <w:rFonts w:ascii="Arial" w:hAnsi="Arial" w:cs="Arial"/>
+          <w:b/>
+          <w:sz w:val="40"/>
+          <w:lang w:val="en-US"/>
+        </w:rPr>
         <w:t>Canvas</w:t>
       </w:r>
-    </w:p>
-    <w:p>
-      <w:pPr>
-        <w:rPr>
-          <w:rFonts w:ascii="Arial" w:hAnsi="Arial" w:cs="Arial"/>
-          <w:b/>
-          <w:sz w:val="32"/>
-          <w:lang w:val="en-US"/>
-        </w:rPr>
-      </w:pPr>
-      <w:r>
-        <w:rPr>
-          <w:rFonts w:ascii="Arial" w:hAnsi="Arial" w:cs="Arial"/>
-          <w:b/>
-          <w:sz w:val="32"/>
-          <w:lang w:val="en-US"/>
-        </w:rPr>
-        <w:t>Properties:</w:t>
-      </w:r>
-    </w:p>
-    <w:p>
-      <w:pPr>
-        <w:rPr>
-          <w:rFonts w:ascii="Arial" w:hAnsi="Arial" w:cs="Arial"/>
-          <w:b/>
-          <w:sz w:val="28"/>
-          <w:lang w:val="en-US"/>
-        </w:rPr>
-      </w:pPr>
-      <w:r>
-        <w:rPr>
-          <w:rFonts w:ascii="Arial" w:hAnsi="Arial" w:cs="Arial"/>
-          <w:b/>
-          <w:sz w:val="28"/>
-          <w:lang w:val="en-US"/>
-        </w:rPr>
-        <w:br w:type="page"/>
+      <w:r>
+        <w:rPr>
+          <w:rFonts w:ascii="Arial" w:hAnsi="Arial" w:cs="Arial"/>
+          <w:b/>
+          <w:sz w:val="40"/>
+          <w:lang w:val="en-US"/>
+        </w:rPr>
+        <w:t>Area</w:t>
+      </w:r>
+    </w:p>
+    <w:p>
+      <w:pPr>
+        <w:rPr>
+          <w:rFonts w:ascii="Arial" w:hAnsi="Arial" w:cs="Arial"/>
+          <w:sz w:val="28"/>
+          <w:lang w:val="en-US"/>
+        </w:rPr>
+      </w:pPr>
+      <w:r>
+        <w:rPr>
+          <w:rFonts w:ascii="Arial" w:hAnsi="Arial" w:cs="Arial"/>
+          <w:sz w:val="28"/>
+          <w:lang w:val="en-US"/>
+        </w:rPr>
+        <w:t>The canvas is where you draw</w:t>
+      </w:r>
+      <w:r>
+        <w:rPr>
+          <w:rFonts w:ascii="Arial" w:hAnsi="Arial" w:cs="Arial"/>
+          <w:sz w:val="28"/>
+          <w:lang w:val="en-US"/>
+        </w:rPr>
+        <w:t xml:space="preserve"> everything you want. This object contains the tools currently used for drawing and the size for the brush.</w:t>
+      </w:r>
+    </w:p>
+    <w:p>
+      <w:pPr>
+        <w:rPr>
+          <w:rFonts w:ascii="Arial" w:hAnsi="Arial" w:cs="Arial"/>
+          <w:sz w:val="28"/>
+          <w:lang w:val="en-US"/>
+        </w:rPr>
+      </w:pPr>
+      <w:r>
+        <w:rPr>
+          <w:rFonts w:ascii="Arial" w:hAnsi="Arial" w:cs="Arial"/>
+          <w:sz w:val="28"/>
+          <w:lang w:val="en-US"/>
+        </w:rPr>
+        <w:t>This uses keys for storing its variables.</w:t>
+      </w:r>
+    </w:p>
+    <w:p>
+      <w:pPr>
+        <w:jc w:val="both"/>
+        <w:rPr>
+          <w:rFonts w:ascii="Arial" w:hAnsi="Arial" w:cs="Arial"/>
+          <w:b/>
+          <w:sz w:val="28"/>
+          <w:lang w:val="en-US"/>
+        </w:rPr>
+      </w:pPr>
+      <w:r>
+        <w:rPr>
+          <w:rFonts w:ascii="Arial" w:hAnsi="Arial" w:cs="Arial"/>
+          <w:b/>
+          <w:sz w:val="28"/>
+          <w:lang w:val="en-US"/>
+        </w:rPr>
+        <w:t xml:space="preserve">Files: </w:t>
+      </w:r>
+    </w:p>
+    <w:p>
+      <w:pPr>
+        <w:pStyle w:val="Prrafodelista"/>
+        <w:numPr>
+          <w:ilvl w:val="0"/>
+          <w:numId w:val="1"/>
+        </w:numPr>
+        <w:jc w:val="both"/>
+        <w:rPr>
+          <w:rFonts w:ascii="Arial" w:hAnsi="Arial" w:cs="Arial"/>
+          <w:b/>
+          <w:sz w:val="28"/>
+          <w:lang w:val="en-US"/>
+        </w:rPr>
+      </w:pPr>
+      <w:r>
+        <w:rPr>
+          <w:rFonts w:ascii="Arial" w:hAnsi="Arial" w:cs="Arial"/>
+          <w:b/>
+          <w:sz w:val="28"/>
+          <w:lang w:val="en-US"/>
+        </w:rPr>
+        <w:t>CanvasComponents.js</w:t>
+      </w:r>
+    </w:p>
+    <w:p>
+      <w:pPr>
+        <w:pStyle w:val="Prrafodelista"/>
+        <w:numPr>
+          <w:ilvl w:val="0"/>
+          <w:numId w:val="1"/>
+        </w:numPr>
+        <w:jc w:val="both"/>
+        <w:rPr>
+          <w:rFonts w:ascii="Arial" w:hAnsi="Arial" w:cs="Arial"/>
+          <w:b/>
+          <w:sz w:val="28"/>
+          <w:lang w:val="en-US"/>
+        </w:rPr>
+      </w:pPr>
+      <w:r>
+        <w:rPr>
+          <w:rFonts w:ascii="Arial" w:hAnsi="Arial" w:cs="Arial"/>
+          <w:b/>
+          <w:sz w:val="28"/>
+          <w:lang w:val="en-US"/>
+        </w:rPr>
+        <w:t>CanvasData.js</w:t>
+      </w:r>
+    </w:p>
+    <w:p>
+      <w:pPr>
+        <w:rPr>
+          <w:rFonts w:ascii="Arial" w:hAnsi="Arial" w:cs="Arial"/>
+          <w:b/>
+          <w:sz w:val="32"/>
+          <w:lang w:val="en-US"/>
+        </w:rPr>
+      </w:pPr>
+      <w:r>
+        <w:rPr>
+          <w:rFonts w:ascii="Arial" w:hAnsi="Arial" w:cs="Arial"/>
+          <w:b/>
+          <w:sz w:val="32"/>
+          <w:lang w:val="en-US"/>
+        </w:rPr>
+        <w:t>Keys:</w:t>
+      </w:r>
+    </w:p>
+    <w:p>
+      <w:pPr>
+        <w:pStyle w:val="Prrafodelista"/>
+        <w:numPr>
+          <w:ilvl w:val="0"/>
+          <w:numId w:val="2"/>
+        </w:numPr>
+        <w:rPr>
+          <w:rFonts w:ascii="Arial" w:hAnsi="Arial" w:cs="Arial"/>
+          <w:b/>
+          <w:sz w:val="28"/>
+          <w:lang w:val="en-US"/>
+        </w:rPr>
+      </w:pPr>
+      <w:r>
+        <w:rPr>
+          <w:rFonts w:ascii="Arial" w:hAnsi="Arial" w:cs="Arial"/>
+          <w:b/>
+          <w:sz w:val="32"/>
+          <w:lang w:val="en-US"/>
+        </w:rPr>
+        <w:t xml:space="preserve">canvas: </w:t>
+      </w:r>
+      <w:r>
+        <w:rPr>
+          <w:rFonts w:ascii="Arial" w:hAnsi="Arial" w:cs="Arial"/>
+          <w:sz w:val="28"/>
+          <w:lang w:val="en-US"/>
+        </w:rPr>
+        <w:t>C</w:t>
+      </w:r>
+      <w:r>
+        <w:rPr>
+          <w:rFonts w:ascii="Arial" w:hAnsi="Arial" w:cs="Arial"/>
+          <w:sz w:val="28"/>
+          <w:lang w:val="en-US"/>
+        </w:rPr>
+        <w:t>anvas element currently used for drawing.</w:t>
+      </w:r>
+    </w:p>
+    <w:p>
+      <w:pPr>
+        <w:pStyle w:val="Prrafodelista"/>
+        <w:numPr>
+          <w:ilvl w:val="0"/>
+          <w:numId w:val="2"/>
+        </w:numPr>
+        <w:rPr>
+          <w:rFonts w:ascii="Arial" w:hAnsi="Arial" w:cs="Arial"/>
+          <w:b/>
+          <w:sz w:val="32"/>
+          <w:lang w:val="en-US"/>
+        </w:rPr>
+      </w:pPr>
+      <w:r>
+        <w:rPr>
+          <w:rFonts w:ascii="Arial" w:hAnsi="Arial" w:cs="Arial"/>
+          <w:b/>
+          <w:sz w:val="32"/>
+          <w:lang w:val="en-US"/>
+        </w:rPr>
+        <w:t xml:space="preserve">bottomCanvas: </w:t>
+      </w:r>
+      <w:r>
+        <w:rPr>
+          <w:rFonts w:ascii="Arial" w:hAnsi="Arial" w:cs="Arial"/>
+          <w:sz w:val="28"/>
+          <w:lang w:val="en-US"/>
+        </w:rPr>
+        <w:t>Canvas element that displays the previous frame.</w:t>
+      </w:r>
+    </w:p>
+    <w:p>
+      <w:pPr>
+        <w:rPr>
+          <w:rFonts w:ascii="Arial" w:hAnsi="Arial" w:cs="Arial"/>
+          <w:b/>
+          <w:sz w:val="32"/>
+          <w:lang w:val="en-US"/>
+        </w:rPr>
+      </w:pPr>
+      <w:r>
+        <w:rPr>
+          <w:rFonts w:ascii="Arial" w:hAnsi="Arial" w:cs="Arial"/>
+          <w:b/>
+          <w:sz w:val="32"/>
+          <w:lang w:val="en-US"/>
+        </w:rPr>
+        <w:t>Functions:</w:t>
+      </w:r>
+    </w:p>
+    <w:p>
+      <w:pPr>
+        <w:pStyle w:val="Prrafodelista"/>
+        <w:numPr>
+          <w:ilvl w:val="0"/>
+          <w:numId w:val="3"/>
+        </w:numPr>
+        <w:rPr>
+          <w:rFonts w:ascii="Arial" w:hAnsi="Arial" w:cs="Arial"/>
+          <w:b/>
+          <w:sz w:val="32"/>
+          <w:lang w:val="en-US"/>
+        </w:rPr>
+      </w:pPr>
+      <w:r>
+        <w:rPr>
+          <w:rFonts w:ascii="Arial" w:hAnsi="Arial" w:cs="Arial"/>
+          <w:b/>
+          <w:sz w:val="32"/>
+          <w:lang w:val="en-US"/>
+        </w:rPr>
+        <w:t xml:space="preserve">start(): </w:t>
+      </w:r>
+      <w:r>
+        <w:rPr>
+          <w:rFonts w:ascii="Arial" w:hAnsi="Arial" w:cs="Arial"/>
+          <w:sz w:val="28"/>
+          <w:lang w:val="en-US"/>
+        </w:rPr>
+        <w:t>Initia</w:t>
+      </w:r>
+      <w:r>
+        <w:rPr>
+          <w:rFonts w:ascii="Arial" w:hAnsi="Arial" w:cs="Arial"/>
+          <w:sz w:val="28"/>
+          <w:lang w:val="en-US"/>
+        </w:rPr>
+        <w:t>lizes both canvas elements (canvas &amp; bottomCanvas).</w:t>
       </w:r>
       <w:bookmarkStart w:id="0" w:name="_GoBack"/>
       <w:bookmarkEnd w:id="0"/>
+    </w:p>
+    <w:p>
+      <w:pPr>
+        <w:rPr>
+          <w:rFonts w:ascii="Arial" w:hAnsi="Arial" w:cs="Arial"/>
+          <w:b/>
+          <w:sz w:val="28"/>
+          <w:lang w:val="en-US"/>
+        </w:rPr>
+      </w:pPr>
+      <w:r>
+        <w:rPr>
+          <w:rFonts w:ascii="Arial" w:hAnsi="Arial" w:cs="Arial"/>
+          <w:b/>
+          <w:sz w:val="28"/>
+          <w:lang w:val="en-US"/>
+        </w:rPr>
+        <w:br w:type="page"/>
+      </w:r>
     </w:p>
     <w:p>
       <w:pPr>
@@ -1453,6 +1714,359 @@
     </w:p>
   </w:footnote>
 </w:footnotes>
+</file>
+
+<file path=word/numbering.xml><?xml version="1.0" encoding="utf-8"?>
+<w:numbering xmlns:wpc="http://schemas.microsoft.com/office/word/2010/wordprocessingCanvas" xmlns:cx="http://schemas.microsoft.com/office/drawing/2014/chartex" xmlns:mc="http://schemas.openxmlformats.org/markup-compatibility/2006" xmlns:o="urn:schemas-microsoft-com:office:office" xmlns:r="http://schemas.openxmlformats.org/officeDocument/2006/relationships" xmlns:m="http://schemas.openxmlformats.org/officeDocument/2006/math" xmlns:v="urn:schemas-microsoft-com:vml" xmlns:wp14="http://schemas.microsoft.com/office/word/2010/wordprocessingDrawing" xmlns:wp="http://schemas.openxmlformats.org/drawingml/2006/wordprocessingDrawing" xmlns:w10="urn:schemas-microsoft-com:office:word" xmlns:w="http://schemas.openxmlformats.org/wordprocessingml/2006/main" xmlns:w14="http://schemas.microsoft.com/office/word/2010/wordml" xmlns:w15="http://schemas.microsoft.com/office/word/2012/wordml" xmlns:w16se="http://schemas.microsoft.com/office/word/2015/wordml/symex" xmlns:wpg="http://schemas.microsoft.com/office/word/2010/wordprocessingGroup" xmlns:wpi="http://schemas.microsoft.com/office/word/2010/wordprocessingInk" xmlns:wne="http://schemas.microsoft.com/office/word/2006/wordml" xmlns:wps="http://schemas.microsoft.com/office/word/2010/wordprocessingShape" mc:Ignorable="w14 w15 w16se wp14">
+  <w:abstractNum w:abstractNumId="0" w15:restartNumberingAfterBreak="0">
+    <w:nsid w:val="08915C37"/>
+    <w:multiLevelType w:val="hybridMultilevel"/>
+    <w:tmpl w:val="C1741316"/>
+    <w:lvl w:ilvl="0" w:tplc="080A0001">
+      <w:start w:val="1"/>
+      <w:numFmt w:val="bullet"/>
+      <w:lvlText w:val=""/>
+      <w:lvlJc w:val="left"/>
+      <w:pPr>
+        <w:ind w:left="720" w:hanging="360"/>
+      </w:pPr>
+      <w:rPr>
+        <w:rFonts w:ascii="Symbol" w:hAnsi="Symbol" w:hint="default"/>
+      </w:rPr>
+    </w:lvl>
+    <w:lvl w:ilvl="1" w:tplc="080A0003" w:tentative="1">
+      <w:start w:val="1"/>
+      <w:numFmt w:val="bullet"/>
+      <w:lvlText w:val="o"/>
+      <w:lvlJc w:val="left"/>
+      <w:pPr>
+        <w:ind w:left="1440" w:hanging="360"/>
+      </w:pPr>
+      <w:rPr>
+        <w:rFonts w:ascii="Courier New" w:hAnsi="Courier New" w:cs="Courier New" w:hint="default"/>
+      </w:rPr>
+    </w:lvl>
+    <w:lvl w:ilvl="2" w:tplc="080A0005" w:tentative="1">
+      <w:start w:val="1"/>
+      <w:numFmt w:val="bullet"/>
+      <w:lvlText w:val=""/>
+      <w:lvlJc w:val="left"/>
+      <w:pPr>
+        <w:ind w:left="2160" w:hanging="360"/>
+      </w:pPr>
+      <w:rPr>
+        <w:rFonts w:ascii="Wingdings" w:hAnsi="Wingdings" w:hint="default"/>
+      </w:rPr>
+    </w:lvl>
+    <w:lvl w:ilvl="3" w:tplc="080A0001" w:tentative="1">
+      <w:start w:val="1"/>
+      <w:numFmt w:val="bullet"/>
+      <w:lvlText w:val=""/>
+      <w:lvlJc w:val="left"/>
+      <w:pPr>
+        <w:ind w:left="2880" w:hanging="360"/>
+      </w:pPr>
+      <w:rPr>
+        <w:rFonts w:ascii="Symbol" w:hAnsi="Symbol" w:hint="default"/>
+      </w:rPr>
+    </w:lvl>
+    <w:lvl w:ilvl="4" w:tplc="080A0003" w:tentative="1">
+      <w:start w:val="1"/>
+      <w:numFmt w:val="bullet"/>
+      <w:lvlText w:val="o"/>
+      <w:lvlJc w:val="left"/>
+      <w:pPr>
+        <w:ind w:left="3600" w:hanging="360"/>
+      </w:pPr>
+      <w:rPr>
+        <w:rFonts w:ascii="Courier New" w:hAnsi="Courier New" w:cs="Courier New" w:hint="default"/>
+      </w:rPr>
+    </w:lvl>
+    <w:lvl w:ilvl="5" w:tplc="080A0005" w:tentative="1">
+      <w:start w:val="1"/>
+      <w:numFmt w:val="bullet"/>
+      <w:lvlText w:val=""/>
+      <w:lvlJc w:val="left"/>
+      <w:pPr>
+        <w:ind w:left="4320" w:hanging="360"/>
+      </w:pPr>
+      <w:rPr>
+        <w:rFonts w:ascii="Wingdings" w:hAnsi="Wingdings" w:hint="default"/>
+      </w:rPr>
+    </w:lvl>
+    <w:lvl w:ilvl="6" w:tplc="080A0001" w:tentative="1">
+      <w:start w:val="1"/>
+      <w:numFmt w:val="bullet"/>
+      <w:lvlText w:val=""/>
+      <w:lvlJc w:val="left"/>
+      <w:pPr>
+        <w:ind w:left="5040" w:hanging="360"/>
+      </w:pPr>
+      <w:rPr>
+        <w:rFonts w:ascii="Symbol" w:hAnsi="Symbol" w:hint="default"/>
+      </w:rPr>
+    </w:lvl>
+    <w:lvl w:ilvl="7" w:tplc="080A0003" w:tentative="1">
+      <w:start w:val="1"/>
+      <w:numFmt w:val="bullet"/>
+      <w:lvlText w:val="o"/>
+      <w:lvlJc w:val="left"/>
+      <w:pPr>
+        <w:ind w:left="5760" w:hanging="360"/>
+      </w:pPr>
+      <w:rPr>
+        <w:rFonts w:ascii="Courier New" w:hAnsi="Courier New" w:cs="Courier New" w:hint="default"/>
+      </w:rPr>
+    </w:lvl>
+    <w:lvl w:ilvl="8" w:tplc="080A0005" w:tentative="1">
+      <w:start w:val="1"/>
+      <w:numFmt w:val="bullet"/>
+      <w:lvlText w:val=""/>
+      <w:lvlJc w:val="left"/>
+      <w:pPr>
+        <w:ind w:left="6480" w:hanging="360"/>
+      </w:pPr>
+      <w:rPr>
+        <w:rFonts w:ascii="Wingdings" w:hAnsi="Wingdings" w:hint="default"/>
+      </w:rPr>
+    </w:lvl>
+  </w:abstractNum>
+  <w:abstractNum w:abstractNumId="1" w15:restartNumberingAfterBreak="0">
+    <w:nsid w:val="408571CC"/>
+    <w:multiLevelType w:val="hybridMultilevel"/>
+    <w:tmpl w:val="C80E5188"/>
+    <w:lvl w:ilvl="0" w:tplc="080A0001">
+      <w:start w:val="1"/>
+      <w:numFmt w:val="bullet"/>
+      <w:lvlText w:val=""/>
+      <w:lvlJc w:val="left"/>
+      <w:pPr>
+        <w:ind w:left="720" w:hanging="360"/>
+      </w:pPr>
+      <w:rPr>
+        <w:rFonts w:ascii="Symbol" w:hAnsi="Symbol" w:hint="default"/>
+      </w:rPr>
+    </w:lvl>
+    <w:lvl w:ilvl="1" w:tplc="080A0003" w:tentative="1">
+      <w:start w:val="1"/>
+      <w:numFmt w:val="bullet"/>
+      <w:lvlText w:val="o"/>
+      <w:lvlJc w:val="left"/>
+      <w:pPr>
+        <w:ind w:left="1440" w:hanging="360"/>
+      </w:pPr>
+      <w:rPr>
+        <w:rFonts w:ascii="Courier New" w:hAnsi="Courier New" w:cs="Courier New" w:hint="default"/>
+      </w:rPr>
+    </w:lvl>
+    <w:lvl w:ilvl="2" w:tplc="080A0005" w:tentative="1">
+      <w:start w:val="1"/>
+      <w:numFmt w:val="bullet"/>
+      <w:lvlText w:val=""/>
+      <w:lvlJc w:val="left"/>
+      <w:pPr>
+        <w:ind w:left="2160" w:hanging="360"/>
+      </w:pPr>
+      <w:rPr>
+        <w:rFonts w:ascii="Wingdings" w:hAnsi="Wingdings" w:hint="default"/>
+      </w:rPr>
+    </w:lvl>
+    <w:lvl w:ilvl="3" w:tplc="080A0001" w:tentative="1">
+      <w:start w:val="1"/>
+      <w:numFmt w:val="bullet"/>
+      <w:lvlText w:val=""/>
+      <w:lvlJc w:val="left"/>
+      <w:pPr>
+        <w:ind w:left="2880" w:hanging="360"/>
+      </w:pPr>
+      <w:rPr>
+        <w:rFonts w:ascii="Symbol" w:hAnsi="Symbol" w:hint="default"/>
+      </w:rPr>
+    </w:lvl>
+    <w:lvl w:ilvl="4" w:tplc="080A0003" w:tentative="1">
+      <w:start w:val="1"/>
+      <w:numFmt w:val="bullet"/>
+      <w:lvlText w:val="o"/>
+      <w:lvlJc w:val="left"/>
+      <w:pPr>
+        <w:ind w:left="3600" w:hanging="360"/>
+      </w:pPr>
+      <w:rPr>
+        <w:rFonts w:ascii="Courier New" w:hAnsi="Courier New" w:cs="Courier New" w:hint="default"/>
+      </w:rPr>
+    </w:lvl>
+    <w:lvl w:ilvl="5" w:tplc="080A0005" w:tentative="1">
+      <w:start w:val="1"/>
+      <w:numFmt w:val="bullet"/>
+      <w:lvlText w:val=""/>
+      <w:lvlJc w:val="left"/>
+      <w:pPr>
+        <w:ind w:left="4320" w:hanging="360"/>
+      </w:pPr>
+      <w:rPr>
+        <w:rFonts w:ascii="Wingdings" w:hAnsi="Wingdings" w:hint="default"/>
+      </w:rPr>
+    </w:lvl>
+    <w:lvl w:ilvl="6" w:tplc="080A0001" w:tentative="1">
+      <w:start w:val="1"/>
+      <w:numFmt w:val="bullet"/>
+      <w:lvlText w:val=""/>
+      <w:lvlJc w:val="left"/>
+      <w:pPr>
+        <w:ind w:left="5040" w:hanging="360"/>
+      </w:pPr>
+      <w:rPr>
+        <w:rFonts w:ascii="Symbol" w:hAnsi="Symbol" w:hint="default"/>
+      </w:rPr>
+    </w:lvl>
+    <w:lvl w:ilvl="7" w:tplc="080A0003" w:tentative="1">
+      <w:start w:val="1"/>
+      <w:numFmt w:val="bullet"/>
+      <w:lvlText w:val="o"/>
+      <w:lvlJc w:val="left"/>
+      <w:pPr>
+        <w:ind w:left="5760" w:hanging="360"/>
+      </w:pPr>
+      <w:rPr>
+        <w:rFonts w:ascii="Courier New" w:hAnsi="Courier New" w:cs="Courier New" w:hint="default"/>
+      </w:rPr>
+    </w:lvl>
+    <w:lvl w:ilvl="8" w:tplc="080A0005" w:tentative="1">
+      <w:start w:val="1"/>
+      <w:numFmt w:val="bullet"/>
+      <w:lvlText w:val=""/>
+      <w:lvlJc w:val="left"/>
+      <w:pPr>
+        <w:ind w:left="6480" w:hanging="360"/>
+      </w:pPr>
+      <w:rPr>
+        <w:rFonts w:ascii="Wingdings" w:hAnsi="Wingdings" w:hint="default"/>
+      </w:rPr>
+    </w:lvl>
+  </w:abstractNum>
+  <w:abstractNum w:abstractNumId="2" w15:restartNumberingAfterBreak="0">
+    <w:nsid w:val="6CF37738"/>
+    <w:multiLevelType w:val="hybridMultilevel"/>
+    <w:tmpl w:val="E9A63A36"/>
+    <w:lvl w:ilvl="0" w:tplc="080A0001">
+      <w:start w:val="1"/>
+      <w:numFmt w:val="bullet"/>
+      <w:lvlText w:val=""/>
+      <w:lvlJc w:val="left"/>
+      <w:pPr>
+        <w:ind w:left="720" w:hanging="360"/>
+      </w:pPr>
+      <w:rPr>
+        <w:rFonts w:ascii="Symbol" w:hAnsi="Symbol" w:hint="default"/>
+      </w:rPr>
+    </w:lvl>
+    <w:lvl w:ilvl="1" w:tplc="080A0003" w:tentative="1">
+      <w:start w:val="1"/>
+      <w:numFmt w:val="bullet"/>
+      <w:lvlText w:val="o"/>
+      <w:lvlJc w:val="left"/>
+      <w:pPr>
+        <w:ind w:left="1440" w:hanging="360"/>
+      </w:pPr>
+      <w:rPr>
+        <w:rFonts w:ascii="Courier New" w:hAnsi="Courier New" w:cs="Courier New" w:hint="default"/>
+      </w:rPr>
+    </w:lvl>
+    <w:lvl w:ilvl="2" w:tplc="080A0005" w:tentative="1">
+      <w:start w:val="1"/>
+      <w:numFmt w:val="bullet"/>
+      <w:lvlText w:val=""/>
+      <w:lvlJc w:val="left"/>
+      <w:pPr>
+        <w:ind w:left="2160" w:hanging="360"/>
+      </w:pPr>
+      <w:rPr>
+        <w:rFonts w:ascii="Wingdings" w:hAnsi="Wingdings" w:hint="default"/>
+      </w:rPr>
+    </w:lvl>
+    <w:lvl w:ilvl="3" w:tplc="080A0001" w:tentative="1">
+      <w:start w:val="1"/>
+      <w:numFmt w:val="bullet"/>
+      <w:lvlText w:val=""/>
+      <w:lvlJc w:val="left"/>
+      <w:pPr>
+        <w:ind w:left="2880" w:hanging="360"/>
+      </w:pPr>
+      <w:rPr>
+        <w:rFonts w:ascii="Symbol" w:hAnsi="Symbol" w:hint="default"/>
+      </w:rPr>
+    </w:lvl>
+    <w:lvl w:ilvl="4" w:tplc="080A0003" w:tentative="1">
+      <w:start w:val="1"/>
+      <w:numFmt w:val="bullet"/>
+      <w:lvlText w:val="o"/>
+      <w:lvlJc w:val="left"/>
+      <w:pPr>
+        <w:ind w:left="3600" w:hanging="360"/>
+      </w:pPr>
+      <w:rPr>
+        <w:rFonts w:ascii="Courier New" w:hAnsi="Courier New" w:cs="Courier New" w:hint="default"/>
+      </w:rPr>
+    </w:lvl>
+    <w:lvl w:ilvl="5" w:tplc="080A0005" w:tentative="1">
+      <w:start w:val="1"/>
+      <w:numFmt w:val="bullet"/>
+      <w:lvlText w:val=""/>
+      <w:lvlJc w:val="left"/>
+      <w:pPr>
+        <w:ind w:left="4320" w:hanging="360"/>
+      </w:pPr>
+      <w:rPr>
+        <w:rFonts w:ascii="Wingdings" w:hAnsi="Wingdings" w:hint="default"/>
+      </w:rPr>
+    </w:lvl>
+    <w:lvl w:ilvl="6" w:tplc="080A0001" w:tentative="1">
+      <w:start w:val="1"/>
+      <w:numFmt w:val="bullet"/>
+      <w:lvlText w:val=""/>
+      <w:lvlJc w:val="left"/>
+      <w:pPr>
+        <w:ind w:left="5040" w:hanging="360"/>
+      </w:pPr>
+      <w:rPr>
+        <w:rFonts w:ascii="Symbol" w:hAnsi="Symbol" w:hint="default"/>
+      </w:rPr>
+    </w:lvl>
+    <w:lvl w:ilvl="7" w:tplc="080A0003" w:tentative="1">
+      <w:start w:val="1"/>
+      <w:numFmt w:val="bullet"/>
+      <w:lvlText w:val="o"/>
+      <w:lvlJc w:val="left"/>
+      <w:pPr>
+        <w:ind w:left="5760" w:hanging="360"/>
+      </w:pPr>
+      <w:rPr>
+        <w:rFonts w:ascii="Courier New" w:hAnsi="Courier New" w:cs="Courier New" w:hint="default"/>
+      </w:rPr>
+    </w:lvl>
+    <w:lvl w:ilvl="8" w:tplc="080A0005" w:tentative="1">
+      <w:start w:val="1"/>
+      <w:numFmt w:val="bullet"/>
+      <w:lvlText w:val=""/>
+      <w:lvlJc w:val="left"/>
+      <w:pPr>
+        <w:ind w:left="6480" w:hanging="360"/>
+      </w:pPr>
+      <w:rPr>
+        <w:rFonts w:ascii="Wingdings" w:hAnsi="Wingdings" w:hint="default"/>
+      </w:rPr>
+    </w:lvl>
+  </w:abstractNum>
+  <w:num w:numId="1">
+    <w:abstractNumId w:val="2"/>
+  </w:num>
+  <w:num w:numId="2">
+    <w:abstractNumId w:val="0"/>
+  </w:num>
+  <w:num w:numId="3">
+    <w:abstractNumId w:val="1"/>
+  </w:num>
+</w:numbering>
 </file>
 
 <file path=word/styles.xml><?xml version="1.0" encoding="utf-8"?>
@@ -1920,6 +2534,17 @@
     <w:uiPriority w:val="99"/>
     <w:rsid w:val="007D26D7"/>
   </w:style>
+  <w:style w:type="paragraph" w:styleId="Prrafodelista">
+    <w:name w:val="List Paragraph"/>
+    <w:basedOn w:val="Normal"/>
+    <w:uiPriority w:val="34"/>
+    <w:qFormat/>
+    <w:rsid w:val="00FD14A6"/>
+    <w:pPr>
+      <w:ind w:left="720"/>
+      <w:contextualSpacing/>
+    </w:pPr>
+  </w:style>
 </w:styles>
 </file>
 

</xml_diff>

<commit_message>
Moved to how it was and changed to pointer
</commit_message>
<xml_diff>
--- a/Animation Canvas.docx
+++ b/Animation Canvas.docx
@@ -1331,6 +1331,289 @@
           <w:lang w:val="en-US"/>
         </w:rPr>
         <w:lastRenderedPageBreak/>
+        <w:t>index.js</w:t>
+      </w:r>
+    </w:p>
+    <w:p>
+      <w:pPr>
+        <w:rPr>
+          <w:rFonts w:ascii="Arial" w:hAnsi="Arial" w:cs="Arial"/>
+          <w:sz w:val="28"/>
+          <w:lang w:val="en-US"/>
+        </w:rPr>
+      </w:pPr>
+      <w:r>
+        <w:rPr>
+          <w:rFonts w:ascii="Arial" w:hAnsi="Arial" w:cs="Arial"/>
+          <w:sz w:val="28"/>
+          <w:lang w:val="en-US"/>
+        </w:rPr>
+        <w:t xml:space="preserve">This is where the JavaScript files are going to be </w:t>
+      </w:r>
+      <w:r>
+        <w:rPr>
+          <w:rFonts w:ascii="Arial" w:hAnsi="Arial" w:cs="Arial"/>
+          <w:sz w:val="28"/>
+          <w:lang w:val="en-US"/>
+        </w:rPr>
+        <w:t>included</w:t>
+      </w:r>
+      <w:r>
+        <w:rPr>
+          <w:rFonts w:ascii="Arial" w:hAnsi="Arial" w:cs="Arial"/>
+          <w:sz w:val="28"/>
+          <w:lang w:val="en-US"/>
+        </w:rPr>
+        <w:t>. This is also where the window functions are defined.</w:t>
+      </w:r>
+      <w:r>
+        <w:rPr>
+          <w:rFonts w:ascii="Arial" w:hAnsi="Arial" w:cs="Arial"/>
+          <w:sz w:val="28"/>
+          <w:lang w:val="en-US"/>
+        </w:rPr>
+        <w:t xml:space="preserve"> This is the </w:t>
+      </w:r>
+      <w:r>
+        <w:rPr>
+          <w:rFonts w:ascii="Arial" w:hAnsi="Arial" w:cs="Arial"/>
+          <w:b/>
+          <w:sz w:val="28"/>
+          <w:lang w:val="en-US"/>
+        </w:rPr>
+        <w:t>first</w:t>
+      </w:r>
+      <w:r>
+        <w:rPr>
+          <w:rFonts w:ascii="Arial" w:hAnsi="Arial" w:cs="Arial"/>
+          <w:sz w:val="28"/>
+          <w:lang w:val="en-US"/>
+        </w:rPr>
+        <w:t xml:space="preserve"> document th</w:t>
+      </w:r>
+      <w:r>
+        <w:rPr>
+          <w:rFonts w:ascii="Arial" w:hAnsi="Arial" w:cs="Arial"/>
+          <w:sz w:val="28"/>
+          <w:lang w:val="en-US"/>
+        </w:rPr>
+        <w:t>at is going to be added and run and holds the window object.</w:t>
+      </w:r>
+    </w:p>
+    <w:p>
+      <w:pPr>
+        <w:rPr>
+          <w:rFonts w:ascii="Arial" w:hAnsi="Arial" w:cs="Arial"/>
+          <w:b/>
+          <w:sz w:val="28"/>
+          <w:lang w:val="en-US"/>
+        </w:rPr>
+      </w:pPr>
+      <w:r>
+        <w:rPr>
+          <w:rFonts w:ascii="Arial" w:hAnsi="Arial" w:cs="Arial"/>
+          <w:b/>
+          <w:sz w:val="28"/>
+          <w:lang w:val="en-US"/>
+        </w:rPr>
+        <w:t>Functions:</w:t>
+      </w:r>
+    </w:p>
+    <w:p>
+      <w:pPr>
+        <w:pStyle w:val="Prrafodelista"/>
+        <w:numPr>
+          <w:ilvl w:val="0"/>
+          <w:numId w:val="5"/>
+        </w:numPr>
+        <w:rPr>
+          <w:rFonts w:ascii="Arial" w:hAnsi="Arial" w:cs="Arial"/>
+          <w:b/>
+          <w:sz w:val="28"/>
+          <w:lang w:val="en-US"/>
+        </w:rPr>
+      </w:pPr>
+      <w:r>
+        <w:rPr>
+          <w:rFonts w:ascii="Arial" w:hAnsi="Arial" w:cs="Arial"/>
+          <w:b/>
+          <w:sz w:val="28"/>
+          <w:lang w:val="en-US"/>
+        </w:rPr>
+        <w:t xml:space="preserve">include(file): </w:t>
+      </w:r>
+      <w:r>
+        <w:rPr>
+          <w:rFonts w:ascii="Arial" w:hAnsi="Arial" w:cs="Arial"/>
+          <w:sz w:val="28"/>
+          <w:lang w:val="en-US"/>
+        </w:rPr>
+        <w:t>Takes the route of a JS file and includes it in the HTML document.</w:t>
+      </w:r>
+    </w:p>
+    <w:p>
+      <w:pPr>
+        <w:jc w:val="center"/>
+        <w:rPr>
+          <w:rFonts w:ascii="Arial" w:hAnsi="Arial" w:cs="Arial"/>
+          <w:b/>
+          <w:sz w:val="36"/>
+          <w:lang w:val="en-US"/>
+        </w:rPr>
+      </w:pPr>
+      <w:r>
+        <w:rPr>
+          <w:rFonts w:ascii="Arial" w:hAnsi="Arial" w:cs="Arial"/>
+          <w:b/>
+          <w:sz w:val="36"/>
+          <w:lang w:val="en-US"/>
+        </w:rPr>
+        <w:t>window</w:t>
+      </w:r>
+    </w:p>
+    <w:p>
+      <w:pPr>
+        <w:rPr>
+          <w:rFonts w:ascii="Arial" w:hAnsi="Arial" w:cs="Arial"/>
+          <w:sz w:val="28"/>
+          <w:lang w:val="en-US"/>
+        </w:rPr>
+      </w:pPr>
+      <w:r>
+        <w:rPr>
+          <w:rFonts w:ascii="Arial" w:hAnsi="Arial" w:cs="Arial"/>
+          <w:sz w:val="28"/>
+          <w:lang w:val="en-US"/>
+        </w:rPr>
+        <w:t>It is an object holding the window displayed to the User.</w:t>
+      </w:r>
+    </w:p>
+    <w:p>
+      <w:pPr>
+        <w:rPr>
+          <w:rFonts w:ascii="Arial" w:hAnsi="Arial" w:cs="Arial"/>
+          <w:b/>
+          <w:sz w:val="28"/>
+          <w:lang w:val="en-US"/>
+        </w:rPr>
+      </w:pPr>
+      <w:r>
+        <w:rPr>
+          <w:rFonts w:ascii="Arial" w:hAnsi="Arial" w:cs="Arial"/>
+          <w:b/>
+          <w:sz w:val="28"/>
+          <w:lang w:val="en-US"/>
+        </w:rPr>
+        <w:t>Functions:</w:t>
+      </w:r>
+    </w:p>
+    <w:p>
+      <w:pPr>
+        <w:pStyle w:val="Prrafodelista"/>
+        <w:numPr>
+          <w:ilvl w:val="0"/>
+          <w:numId w:val="5"/>
+        </w:numPr>
+        <w:rPr>
+          <w:rFonts w:ascii="Arial" w:hAnsi="Arial" w:cs="Arial"/>
+          <w:sz w:val="28"/>
+          <w:lang w:val="en-US"/>
+        </w:rPr>
+      </w:pPr>
+      <w:r>
+        <w:rPr>
+          <w:rFonts w:ascii="Arial" w:hAnsi="Arial" w:cs="Arial"/>
+          <w:b/>
+          <w:sz w:val="28"/>
+          <w:lang w:val="en-US"/>
+        </w:rPr>
+        <w:t xml:space="preserve">onbeforeload(event): </w:t>
+      </w:r>
+      <w:r>
+        <w:rPr>
+          <w:rFonts w:ascii="Arial" w:hAnsi="Arial" w:cs="Arial"/>
+          <w:sz w:val="28"/>
+          <w:lang w:val="en-US"/>
+        </w:rPr>
+        <w:t>Event handler currently used to display a warning message before the window is closed.</w:t>
+      </w:r>
+    </w:p>
+    <w:p>
+      <w:pPr>
+        <w:pStyle w:val="Prrafodelista"/>
+        <w:numPr>
+          <w:ilvl w:val="0"/>
+          <w:numId w:val="5"/>
+        </w:numPr>
+        <w:rPr>
+          <w:rFonts w:ascii="Arial" w:hAnsi="Arial" w:cs="Arial"/>
+          <w:sz w:val="28"/>
+          <w:lang w:val="en-US"/>
+        </w:rPr>
+      </w:pPr>
+      <w:r>
+        <w:rPr>
+          <w:rFonts w:ascii="Arial" w:hAnsi="Arial" w:cs="Arial"/>
+          <w:b/>
+          <w:sz w:val="28"/>
+          <w:lang w:val="en-US"/>
+        </w:rPr>
+        <w:t xml:space="preserve">onpointerdown(event): </w:t>
+      </w:r>
+      <w:r>
+        <w:rPr>
+          <w:rFonts w:ascii="Arial" w:hAnsi="Arial" w:cs="Arial"/>
+          <w:sz w:val="28"/>
+          <w:lang w:val="en-US"/>
+        </w:rPr>
+        <w:t>Event handler when the pointer touches somewhere else. This activates whenever any part of the window gets the pointer down.</w:t>
+      </w:r>
+      <w:r>
+        <w:rPr>
+          <w:rFonts w:ascii="Arial" w:hAnsi="Arial" w:cs="Arial"/>
+          <w:sz w:val="28"/>
+          <w:lang w:val="en-US"/>
+        </w:rPr>
+        <w:t xml:space="preserve"> Currently used to close any menus.</w:t>
+      </w:r>
+    </w:p>
+    <w:p>
+      <w:pPr>
+        <w:rPr>
+          <w:rFonts w:ascii="Arial" w:hAnsi="Arial" w:cs="Arial"/>
+          <w:b/>
+          <w:sz w:val="28"/>
+          <w:lang w:val="en-US"/>
+        </w:rPr>
+      </w:pPr>
+      <w:r>
+        <w:rPr>
+          <w:rFonts w:ascii="Arial" w:hAnsi="Arial" w:cs="Arial"/>
+          <w:b/>
+          <w:sz w:val="40"/>
+          <w:lang w:val="en-US"/>
+        </w:rPr>
+        <w:br w:type="page"/>
+      </w:r>
+    </w:p>
+    <w:p>
+      <w:pPr>
+        <w:jc w:val="center"/>
+        <w:rPr>
+          <w:rFonts w:ascii="Arial" w:hAnsi="Arial" w:cs="Arial"/>
+          <w:b/>
+          <w:sz w:val="40"/>
+          <w:lang w:val="en-US"/>
+        </w:rPr>
+      </w:pPr>
+      <w:r>
+        <w:rPr>
+          <w:rFonts w:ascii="Arial" w:hAnsi="Arial" w:cs="Arial"/>
+          <w:b/>
+          <w:sz w:val="40"/>
+          <w:lang w:val="en-US"/>
+        </w:rPr>
+        <w:lastRenderedPageBreak/>
         <w:t>my</w:t>
       </w:r>
       <w:r>
@@ -1366,15 +1649,7 @@
           <w:sz w:val="28"/>
           <w:lang w:val="en-US"/>
         </w:rPr>
-        <w:t>The canvas is where you draw</w:t>
-      </w:r>
-      <w:r>
-        <w:rPr>
-          <w:rFonts w:ascii="Arial" w:hAnsi="Arial" w:cs="Arial"/>
-          <w:sz w:val="28"/>
-          <w:lang w:val="en-US"/>
-        </w:rPr>
-        <w:t xml:space="preserve"> everything you want. This object contains the tools currently used for drawing and the size for the brush.</w:t>
+        <w:t>Holds the drawing section you can see. This is where the drawing is done.</w:t>
       </w:r>
     </w:p>
     <w:p>
@@ -1557,6 +1832,70 @@
     </w:p>
     <w:p>
       <w:pPr>
+        <w:pStyle w:val="Prrafodelista"/>
+        <w:numPr>
+          <w:ilvl w:val="0"/>
+          <w:numId w:val="2"/>
+        </w:numPr>
+        <w:rPr>
+          <w:rFonts w:ascii="Arial" w:hAnsi="Arial" w:cs="Arial"/>
+          <w:b/>
+          <w:sz w:val="32"/>
+          <w:lang w:val="en-US"/>
+        </w:rPr>
+      </w:pPr>
+      <w:r>
+        <w:rPr>
+          <w:rFonts w:ascii="Arial" w:hAnsi="Arial" w:cs="Arial"/>
+          <w:b/>
+          <w:sz w:val="32"/>
+          <w:lang w:val="en-US"/>
+        </w:rPr>
+        <w:t xml:space="preserve">svgBackground: </w:t>
+      </w:r>
+      <w:r>
+        <w:rPr>
+          <w:rFonts w:ascii="Arial" w:hAnsi="Arial" w:cs="Arial"/>
+          <w:sz w:val="28"/>
+          <w:lang w:val="en-US"/>
+        </w:rPr>
+        <w:t>SVG element displaying a colour as the background.</w:t>
+      </w:r>
+    </w:p>
+    <w:p>
+      <w:pPr>
+        <w:pStyle w:val="Prrafodelista"/>
+        <w:numPr>
+          <w:ilvl w:val="0"/>
+          <w:numId w:val="2"/>
+        </w:numPr>
+        <w:rPr>
+          <w:rFonts w:ascii="Arial" w:hAnsi="Arial" w:cs="Arial"/>
+          <w:b/>
+          <w:sz w:val="32"/>
+          <w:lang w:val="en-US"/>
+        </w:rPr>
+      </w:pPr>
+      <w:r>
+        <w:rPr>
+          <w:rFonts w:ascii="Arial" w:hAnsi="Arial" w:cs="Arial"/>
+          <w:b/>
+          <w:sz w:val="32"/>
+          <w:lang w:val="en-US"/>
+        </w:rPr>
+        <w:t xml:space="preserve">rectBackground: </w:t>
+      </w:r>
+      <w:r>
+        <w:rPr>
+          <w:rFonts w:ascii="Arial" w:hAnsi="Arial" w:cs="Arial"/>
+          <w:sz w:val="28"/>
+          <w:lang w:val="en-US"/>
+        </w:rPr>
+        <w:t>SVG rectangle element used to fill the svgBackground.</w:t>
+      </w:r>
+    </w:p>
+    <w:p>
+      <w:pPr>
         <w:rPr>
           <w:rFonts w:ascii="Arial" w:hAnsi="Arial" w:cs="Arial"/>
           <w:b/>
@@ -1613,48 +1952,65 @@
         </w:rPr>
         <w:t>lizes both canvas elements (canvas &amp; bottomCanvas).</w:t>
       </w:r>
+      <w:r>
+        <w:rPr>
+          <w:rFonts w:ascii="Arial" w:hAnsi="Arial" w:cs="Arial"/>
+          <w:b/>
+          <w:sz w:val="28"/>
+          <w:lang w:val="en-US"/>
+        </w:rPr>
+        <w:br w:type="page"/>
+      </w:r>
+    </w:p>
+    <w:p>
+      <w:pPr>
+        <w:jc w:val="center"/>
+        <w:rPr>
+          <w:rFonts w:ascii="Arial" w:hAnsi="Arial" w:cs="Arial"/>
+          <w:b/>
+          <w:sz w:val="40"/>
+          <w:lang w:val="en-US"/>
+        </w:rPr>
+      </w:pPr>
+      <w:r>
+        <w:rPr>
+          <w:rFonts w:ascii="Arial" w:hAnsi="Arial" w:cs="Arial"/>
+          <w:b/>
+          <w:sz w:val="40"/>
+          <w:lang w:val="en-US"/>
+        </w:rPr>
+        <w:lastRenderedPageBreak/>
+        <w:t>Animation</w:t>
+      </w:r>
+      <w:r>
+        <w:rPr>
+          <w:rFonts w:ascii="Arial" w:hAnsi="Arial" w:cs="Arial"/>
+          <w:b/>
+          <w:sz w:val="40"/>
+          <w:lang w:val="en-US"/>
+        </w:rPr>
+        <w:t>.js</w:t>
+      </w:r>
+    </w:p>
+    <w:p>
+      <w:pPr>
+        <w:jc w:val="both"/>
+        <w:rPr>
+          <w:rFonts w:ascii="Arial" w:hAnsi="Arial" w:cs="Arial"/>
+          <w:sz w:val="28"/>
+          <w:lang w:val="en-US"/>
+        </w:rPr>
+      </w:pPr>
+      <w:r>
+        <w:rPr>
+          <w:rFonts w:ascii="Arial" w:hAnsi="Arial" w:cs="Arial"/>
+          <w:sz w:val="28"/>
+          <w:lang w:val="en-US"/>
+        </w:rPr>
+        <w:t>Contains the variables related to the frames stored for the animation and the past versions of the frame being used for the redos.</w:t>
+      </w:r>
       <w:bookmarkStart w:id="0" w:name="_GoBack"/>
       <w:bookmarkEnd w:id="0"/>
-    </w:p>
-    <w:p>
-      <w:pPr>
-        <w:rPr>
-          <w:rFonts w:ascii="Arial" w:hAnsi="Arial" w:cs="Arial"/>
-          <w:b/>
-          <w:sz w:val="28"/>
-          <w:lang w:val="en-US"/>
-        </w:rPr>
-      </w:pPr>
-      <w:r>
-        <w:rPr>
-          <w:rFonts w:ascii="Arial" w:hAnsi="Arial" w:cs="Arial"/>
-          <w:b/>
-          <w:sz w:val="28"/>
-          <w:lang w:val="en-US"/>
-        </w:rPr>
-        <w:br w:type="page"/>
-      </w:r>
-    </w:p>
-    <w:p>
-      <w:pPr>
-        <w:jc w:val="center"/>
-        <w:rPr>
-          <w:rFonts w:ascii="Arial" w:hAnsi="Arial" w:cs="Arial"/>
-          <w:b/>
-          <w:sz w:val="40"/>
-          <w:lang w:val="en-US"/>
-        </w:rPr>
-      </w:pPr>
-      <w:r>
-        <w:rPr>
-          <w:rFonts w:ascii="Arial" w:hAnsi="Arial" w:cs="Arial"/>
-          <w:b/>
-          <w:sz w:val="40"/>
-          <w:lang w:val="en-US"/>
-        </w:rPr>
-        <w:lastRenderedPageBreak/>
-        <w:t>Animation</w:t>
-      </w:r>
     </w:p>
     <w:sectPr>
       <w:pgSz w:w="12240" w:h="15840"/>
@@ -1832,6 +2188,119 @@
     </w:lvl>
   </w:abstractNum>
   <w:abstractNum w:abstractNumId="1" w15:restartNumberingAfterBreak="0">
+    <w:nsid w:val="221D7565"/>
+    <w:multiLevelType w:val="hybridMultilevel"/>
+    <w:tmpl w:val="DD968782"/>
+    <w:lvl w:ilvl="0" w:tplc="080A0001">
+      <w:start w:val="1"/>
+      <w:numFmt w:val="bullet"/>
+      <w:lvlText w:val=""/>
+      <w:lvlJc w:val="left"/>
+      <w:pPr>
+        <w:ind w:left="720" w:hanging="360"/>
+      </w:pPr>
+      <w:rPr>
+        <w:rFonts w:ascii="Symbol" w:hAnsi="Symbol" w:hint="default"/>
+      </w:rPr>
+    </w:lvl>
+    <w:lvl w:ilvl="1" w:tplc="080A0003" w:tentative="1">
+      <w:start w:val="1"/>
+      <w:numFmt w:val="bullet"/>
+      <w:lvlText w:val="o"/>
+      <w:lvlJc w:val="left"/>
+      <w:pPr>
+        <w:ind w:left="1440" w:hanging="360"/>
+      </w:pPr>
+      <w:rPr>
+        <w:rFonts w:ascii="Courier New" w:hAnsi="Courier New" w:cs="Courier New" w:hint="default"/>
+      </w:rPr>
+    </w:lvl>
+    <w:lvl w:ilvl="2" w:tplc="080A0005" w:tentative="1">
+      <w:start w:val="1"/>
+      <w:numFmt w:val="bullet"/>
+      <w:lvlText w:val=""/>
+      <w:lvlJc w:val="left"/>
+      <w:pPr>
+        <w:ind w:left="2160" w:hanging="360"/>
+      </w:pPr>
+      <w:rPr>
+        <w:rFonts w:ascii="Wingdings" w:hAnsi="Wingdings" w:hint="default"/>
+      </w:rPr>
+    </w:lvl>
+    <w:lvl w:ilvl="3" w:tplc="080A0001" w:tentative="1">
+      <w:start w:val="1"/>
+      <w:numFmt w:val="bullet"/>
+      <w:lvlText w:val=""/>
+      <w:lvlJc w:val="left"/>
+      <w:pPr>
+        <w:ind w:left="2880" w:hanging="360"/>
+      </w:pPr>
+      <w:rPr>
+        <w:rFonts w:ascii="Symbol" w:hAnsi="Symbol" w:hint="default"/>
+      </w:rPr>
+    </w:lvl>
+    <w:lvl w:ilvl="4" w:tplc="080A0003" w:tentative="1">
+      <w:start w:val="1"/>
+      <w:numFmt w:val="bullet"/>
+      <w:lvlText w:val="o"/>
+      <w:lvlJc w:val="left"/>
+      <w:pPr>
+        <w:ind w:left="3600" w:hanging="360"/>
+      </w:pPr>
+      <w:rPr>
+        <w:rFonts w:ascii="Courier New" w:hAnsi="Courier New" w:cs="Courier New" w:hint="default"/>
+      </w:rPr>
+    </w:lvl>
+    <w:lvl w:ilvl="5" w:tplc="080A0005" w:tentative="1">
+      <w:start w:val="1"/>
+      <w:numFmt w:val="bullet"/>
+      <w:lvlText w:val=""/>
+      <w:lvlJc w:val="left"/>
+      <w:pPr>
+        <w:ind w:left="4320" w:hanging="360"/>
+      </w:pPr>
+      <w:rPr>
+        <w:rFonts w:ascii="Wingdings" w:hAnsi="Wingdings" w:hint="default"/>
+      </w:rPr>
+    </w:lvl>
+    <w:lvl w:ilvl="6" w:tplc="080A0001" w:tentative="1">
+      <w:start w:val="1"/>
+      <w:numFmt w:val="bullet"/>
+      <w:lvlText w:val=""/>
+      <w:lvlJc w:val="left"/>
+      <w:pPr>
+        <w:ind w:left="5040" w:hanging="360"/>
+      </w:pPr>
+      <w:rPr>
+        <w:rFonts w:ascii="Symbol" w:hAnsi="Symbol" w:hint="default"/>
+      </w:rPr>
+    </w:lvl>
+    <w:lvl w:ilvl="7" w:tplc="080A0003" w:tentative="1">
+      <w:start w:val="1"/>
+      <w:numFmt w:val="bullet"/>
+      <w:lvlText w:val="o"/>
+      <w:lvlJc w:val="left"/>
+      <w:pPr>
+        <w:ind w:left="5760" w:hanging="360"/>
+      </w:pPr>
+      <w:rPr>
+        <w:rFonts w:ascii="Courier New" w:hAnsi="Courier New" w:cs="Courier New" w:hint="default"/>
+      </w:rPr>
+    </w:lvl>
+    <w:lvl w:ilvl="8" w:tplc="080A0005" w:tentative="1">
+      <w:start w:val="1"/>
+      <w:numFmt w:val="bullet"/>
+      <w:lvlText w:val=""/>
+      <w:lvlJc w:val="left"/>
+      <w:pPr>
+        <w:ind w:left="6480" w:hanging="360"/>
+      </w:pPr>
+      <w:rPr>
+        <w:rFonts w:ascii="Wingdings" w:hAnsi="Wingdings" w:hint="default"/>
+      </w:rPr>
+    </w:lvl>
+  </w:abstractNum>
+  <w:abstractNum w:abstractNumId="2" w15:restartNumberingAfterBreak="0">
     <w:nsid w:val="408571CC"/>
     <w:multiLevelType w:val="hybridMultilevel"/>
     <w:tmpl w:val="C80E5188"/>
@@ -1944,7 +2413,120 @@
       </w:rPr>
     </w:lvl>
   </w:abstractNum>
-  <w:abstractNum w:abstractNumId="2" w15:restartNumberingAfterBreak="0">
+  <w:abstractNum w:abstractNumId="3" w15:restartNumberingAfterBreak="0">
+    <w:nsid w:val="53757119"/>
+    <w:multiLevelType w:val="hybridMultilevel"/>
+    <w:tmpl w:val="1E6EE7BE"/>
+    <w:lvl w:ilvl="0" w:tplc="080A0001">
+      <w:start w:val="1"/>
+      <w:numFmt w:val="bullet"/>
+      <w:lvlText w:val=""/>
+      <w:lvlJc w:val="left"/>
+      <w:pPr>
+        <w:ind w:left="3600" w:hanging="360"/>
+      </w:pPr>
+      <w:rPr>
+        <w:rFonts w:ascii="Symbol" w:hAnsi="Symbol" w:hint="default"/>
+      </w:rPr>
+    </w:lvl>
+    <w:lvl w:ilvl="1" w:tplc="080A0003" w:tentative="1">
+      <w:start w:val="1"/>
+      <w:numFmt w:val="bullet"/>
+      <w:lvlText w:val="o"/>
+      <w:lvlJc w:val="left"/>
+      <w:pPr>
+        <w:ind w:left="4320" w:hanging="360"/>
+      </w:pPr>
+      <w:rPr>
+        <w:rFonts w:ascii="Courier New" w:hAnsi="Courier New" w:cs="Courier New" w:hint="default"/>
+      </w:rPr>
+    </w:lvl>
+    <w:lvl w:ilvl="2" w:tplc="080A0005" w:tentative="1">
+      <w:start w:val="1"/>
+      <w:numFmt w:val="bullet"/>
+      <w:lvlText w:val=""/>
+      <w:lvlJc w:val="left"/>
+      <w:pPr>
+        <w:ind w:left="5040" w:hanging="360"/>
+      </w:pPr>
+      <w:rPr>
+        <w:rFonts w:ascii="Wingdings" w:hAnsi="Wingdings" w:hint="default"/>
+      </w:rPr>
+    </w:lvl>
+    <w:lvl w:ilvl="3" w:tplc="080A0001" w:tentative="1">
+      <w:start w:val="1"/>
+      <w:numFmt w:val="bullet"/>
+      <w:lvlText w:val=""/>
+      <w:lvlJc w:val="left"/>
+      <w:pPr>
+        <w:ind w:left="5760" w:hanging="360"/>
+      </w:pPr>
+      <w:rPr>
+        <w:rFonts w:ascii="Symbol" w:hAnsi="Symbol" w:hint="default"/>
+      </w:rPr>
+    </w:lvl>
+    <w:lvl w:ilvl="4" w:tplc="080A0003" w:tentative="1">
+      <w:start w:val="1"/>
+      <w:numFmt w:val="bullet"/>
+      <w:lvlText w:val="o"/>
+      <w:lvlJc w:val="left"/>
+      <w:pPr>
+        <w:ind w:left="6480" w:hanging="360"/>
+      </w:pPr>
+      <w:rPr>
+        <w:rFonts w:ascii="Courier New" w:hAnsi="Courier New" w:cs="Courier New" w:hint="default"/>
+      </w:rPr>
+    </w:lvl>
+    <w:lvl w:ilvl="5" w:tplc="080A0005" w:tentative="1">
+      <w:start w:val="1"/>
+      <w:numFmt w:val="bullet"/>
+      <w:lvlText w:val=""/>
+      <w:lvlJc w:val="left"/>
+      <w:pPr>
+        <w:ind w:left="7200" w:hanging="360"/>
+      </w:pPr>
+      <w:rPr>
+        <w:rFonts w:ascii="Wingdings" w:hAnsi="Wingdings" w:hint="default"/>
+      </w:rPr>
+    </w:lvl>
+    <w:lvl w:ilvl="6" w:tplc="080A0001" w:tentative="1">
+      <w:start w:val="1"/>
+      <w:numFmt w:val="bullet"/>
+      <w:lvlText w:val=""/>
+      <w:lvlJc w:val="left"/>
+      <w:pPr>
+        <w:ind w:left="7920" w:hanging="360"/>
+      </w:pPr>
+      <w:rPr>
+        <w:rFonts w:ascii="Symbol" w:hAnsi="Symbol" w:hint="default"/>
+      </w:rPr>
+    </w:lvl>
+    <w:lvl w:ilvl="7" w:tplc="080A0003" w:tentative="1">
+      <w:start w:val="1"/>
+      <w:numFmt w:val="bullet"/>
+      <w:lvlText w:val="o"/>
+      <w:lvlJc w:val="left"/>
+      <w:pPr>
+        <w:ind w:left="8640" w:hanging="360"/>
+      </w:pPr>
+      <w:rPr>
+        <w:rFonts w:ascii="Courier New" w:hAnsi="Courier New" w:cs="Courier New" w:hint="default"/>
+      </w:rPr>
+    </w:lvl>
+    <w:lvl w:ilvl="8" w:tplc="080A0005" w:tentative="1">
+      <w:start w:val="1"/>
+      <w:numFmt w:val="bullet"/>
+      <w:lvlText w:val=""/>
+      <w:lvlJc w:val="left"/>
+      <w:pPr>
+        <w:ind w:left="9360" w:hanging="360"/>
+      </w:pPr>
+      <w:rPr>
+        <w:rFonts w:ascii="Wingdings" w:hAnsi="Wingdings" w:hint="default"/>
+      </w:rPr>
+    </w:lvl>
+  </w:abstractNum>
+  <w:abstractNum w:abstractNumId="4" w15:restartNumberingAfterBreak="0">
     <w:nsid w:val="6CF37738"/>
     <w:multiLevelType w:val="hybridMultilevel"/>
     <w:tmpl w:val="E9A63A36"/>
@@ -2058,12 +2640,18 @@
     </w:lvl>
   </w:abstractNum>
   <w:num w:numId="1">
-    <w:abstractNumId w:val="2"/>
+    <w:abstractNumId w:val="4"/>
   </w:num>
   <w:num w:numId="2">
     <w:abstractNumId w:val="0"/>
   </w:num>
   <w:num w:numId="3">
+    <w:abstractNumId w:val="2"/>
+  </w:num>
+  <w:num w:numId="4">
+    <w:abstractNumId w:val="3"/>
+  </w:num>
+  <w:num w:numId="5">
     <w:abstractNumId w:val="1"/>
   </w:num>
 </w:numbering>

</xml_diff>